<commit_message>
merge toestadnden vqn DELLPC AMS
</commit_message>
<xml_diff>
--- a/documentatie/Illustration of pytest.docx
+++ b/documentatie/Illustration of pytest.docx
@@ -1,6 +1,6 @@
 
 <file path=word/document.xml><?xml version="1.0" encoding="utf-8"?>
-<w:document xmlns:wpc="http://schemas.microsoft.com/office/word/2010/wordprocessingCanvas" xmlns:mo="http://schemas.microsoft.com/office/mac/office/2008/main" xmlns:mc="http://schemas.openxmlformats.org/markup-compatibility/2006" xmlns:mv="urn:schemas-microsoft-com:mac:vml" xmlns:o="urn:schemas-microsoft-com:office:office" xmlns:r="http://schemas.openxmlformats.org/officeDocument/2006/relationships" xmlns:m="http://schemas.openxmlformats.org/officeDocument/2006/math" xmlns:v="urn:schemas-microsoft-com:vml" xmlns:wp14="http://schemas.microsoft.com/office/word/2010/wordprocessingDrawing" xmlns:wp="http://schemas.openxmlformats.org/drawingml/2006/wordprocessingDrawing" xmlns:w10="urn:schemas-microsoft-com:office:word" xmlns:w="http://schemas.openxmlformats.org/wordprocessingml/2006/main" xmlns:w14="http://schemas.microsoft.com/office/word/2010/wordml" xmlns:wpg="http://schemas.microsoft.com/office/word/2010/wordprocessingGroup" xmlns:wpi="http://schemas.microsoft.com/office/word/2010/wordprocessingInk" xmlns:wne="http://schemas.microsoft.com/office/word/2006/wordml" xmlns:wps="http://schemas.microsoft.com/office/word/2010/wordprocessingShape" mc:Ignorable="w14 wp14">
+<w:document xmlns:wpc="http://schemas.microsoft.com/office/word/2010/wordprocessingCanvas" xmlns:mc="http://schemas.openxmlformats.org/markup-compatibility/2006" xmlns:o="urn:schemas-microsoft-com:office:office" xmlns:r="http://schemas.openxmlformats.org/officeDocument/2006/relationships" xmlns:m="http://schemas.openxmlformats.org/officeDocument/2006/math" xmlns:v="urn:schemas-microsoft-com:vml" xmlns:wp14="http://schemas.microsoft.com/office/word/2010/wordprocessingDrawing" xmlns:wp="http://schemas.openxmlformats.org/drawingml/2006/wordprocessingDrawing" xmlns:w10="urn:schemas-microsoft-com:office:word" xmlns:w="http://schemas.openxmlformats.org/wordprocessingml/2006/main" xmlns:w14="http://schemas.microsoft.com/office/word/2010/wordml" xmlns:wpg="http://schemas.microsoft.com/office/word/2010/wordprocessingGroup" xmlns:wpi="http://schemas.microsoft.com/office/word/2010/wordprocessingInk" xmlns:wne="http://schemas.microsoft.com/office/word/2006/wordml" xmlns:wps="http://schemas.microsoft.com/office/word/2010/wordprocessingShape" mc:Ignorable="w14 wp14">
   <w:body>
     <w:p>
       <w:proofErr w:type="spellStart"/>
@@ -26,7 +26,7 @@
       <w:r>
         <w:rPr>
           <w:noProof/>
-          <w:lang w:val="en-US"/>
+          <w:lang w:val="en-GB" w:eastAsia="en-GB"/>
         </w:rPr>
         <w:drawing>
           <wp:inline distT="0" distB="0" distL="0" distR="0">
@@ -83,7 +83,7 @@
       <w:r>
         <w:rPr>
           <w:noProof/>
-          <w:lang w:val="en-US"/>
+          <w:lang w:val="en-GB" w:eastAsia="en-GB"/>
         </w:rPr>
         <w:drawing>
           <wp:inline distT="0" distB="0" distL="0" distR="0">
@@ -144,7 +144,7 @@
       <w:r>
         <w:rPr>
           <w:noProof/>
-          <w:lang w:val="en-US"/>
+          <w:lang w:val="en-GB" w:eastAsia="en-GB"/>
         </w:rPr>
         <w:lastRenderedPageBreak/>
         <w:drawing>
@@ -206,8 +206,9 @@
       <w:r>
         <w:rPr>
           <w:noProof/>
-          <w:lang w:val="en-US"/>
-        </w:rPr>
+          <w:lang w:val="en-GB" w:eastAsia="en-GB"/>
+        </w:rPr>
+        <w:lastRenderedPageBreak/>
         <w:drawing>
           <wp:inline distT="0" distB="0" distL="0" distR="0">
             <wp:extent cx="5756910" cy="2985064"/>
@@ -267,6 +268,7 @@
     <w:p>
       <w:proofErr w:type="spellStart"/>
       <w:r>
+        <w:lastRenderedPageBreak/>
         <w:t>illustration</w:t>
       </w:r>
       <w:proofErr w:type="spellEnd"/>
@@ -281,12 +283,10 @@
     </w:p>
     <w:p/>
     <w:p>
-      <w:bookmarkStart w:id="0" w:name="_GoBack"/>
-      <w:bookmarkEnd w:id="0"/>
       <w:r>
         <w:rPr>
           <w:noProof/>
-          <w:lang w:val="en-US"/>
+          <w:lang w:val="en-GB" w:eastAsia="en-GB"/>
         </w:rPr>
         <w:drawing>
           <wp:inline distT="0" distB="0" distL="0" distR="0">
@@ -338,7 +338,210 @@
         </w:drawing>
       </w:r>
     </w:p>
-    <w:p/>
+    <w:p>
+      <w:r>
+        <w:br w:type="page"/>
+      </w:r>
+    </w:p>
+    <w:p>
+      <w:pPr>
+        <w:rPr>
+          <w:lang w:val="en-GB"/>
+        </w:rPr>
+      </w:pPr>
+      <w:r>
+        <w:rPr>
+          <w:lang w:val="en-GB"/>
+        </w:rPr>
+        <w:lastRenderedPageBreak/>
+        <w:t>On Windows pc ING</w:t>
+      </w:r>
+    </w:p>
+    <w:p>
+      <w:pPr>
+        <w:rPr>
+          <w:lang w:val="en-GB"/>
+        </w:rPr>
+      </w:pPr>
+      <w:r>
+        <w:rPr>
+          <w:lang w:val="en-GB"/>
+        </w:rPr>
+        <w:t>Open a prompt</w:t>
+      </w:r>
+    </w:p>
+    <w:p>
+      <w:pPr>
+        <w:rPr>
+          <w:lang w:val="en-GB"/>
+        </w:rPr>
+      </w:pPr>
+      <w:r>
+        <w:rPr>
+          <w:lang w:val="en-GB"/>
+        </w:rPr>
+        <w:t>$ cd C:\Program files…\Python34\Scripts</w:t>
+      </w:r>
+    </w:p>
+    <w:p>
+      <w:pPr>
+        <w:rPr>
+          <w:lang w:val="en-GB"/>
+        </w:rPr>
+      </w:pPr>
+      <w:r>
+        <w:rPr>
+          <w:lang w:val="en-GB"/>
+        </w:rPr>
+        <w:t>$ ~\Scripts\py.test.exe –v</w:t>
+      </w:r>
+    </w:p>
+    <w:p>
+      <w:pPr>
+        <w:rPr>
+          <w:lang w:val="en-GB"/>
+        </w:rPr>
+      </w:pPr>
+      <w:r>
+        <w:rPr>
+          <w:noProof/>
+          <w:lang w:val="en-GB" w:eastAsia="en-GB"/>
+        </w:rPr>
+        <w:drawing>
+          <wp:inline distT="0" distB="0" distL="0" distR="0" wp14:anchorId="5DDB24C6" wp14:editId="0A85A937">
+            <wp:extent cx="5756910" cy="2295787"/>
+            <wp:effectExtent l="0" t="0" r="0" b="9525"/>
+            <wp:docPr id="6" name="Picture 6"/>
+            <wp:cNvGraphicFramePr>
+              <a:graphicFrameLocks xmlns:a="http://schemas.openxmlformats.org/drawingml/2006/main" noChangeAspect="1"/>
+            </wp:cNvGraphicFramePr>
+            <a:graphic xmlns:a="http://schemas.openxmlformats.org/drawingml/2006/main">
+              <a:graphicData uri="http://schemas.openxmlformats.org/drawingml/2006/picture">
+                <pic:pic xmlns:pic="http://schemas.openxmlformats.org/drawingml/2006/picture">
+                  <pic:nvPicPr>
+                    <pic:cNvPr id="0" name=""/>
+                    <pic:cNvPicPr/>
+                  </pic:nvPicPr>
+                  <pic:blipFill>
+                    <a:blip r:embed="rId10"/>
+                    <a:stretch>
+                      <a:fillRect/>
+                    </a:stretch>
+                  </pic:blipFill>
+                  <pic:spPr>
+                    <a:xfrm>
+                      <a:off x="0" y="0"/>
+                      <a:ext cx="5756910" cy="2295787"/>
+                    </a:xfrm>
+                    <a:prstGeom prst="rect">
+                      <a:avLst/>
+                    </a:prstGeom>
+                  </pic:spPr>
+                </pic:pic>
+              </a:graphicData>
+            </a:graphic>
+          </wp:inline>
+        </w:drawing>
+      </w:r>
+    </w:p>
+    <w:p>
+      <w:pPr>
+        <w:rPr>
+          <w:lang w:val="en-GB"/>
+        </w:rPr>
+      </w:pPr>
+      <w:r>
+        <w:rPr>
+          <w:lang w:val="en-GB"/>
+        </w:rPr>
+        <w:t>-</w:t>
+      </w:r>
+    </w:p>
+    <w:p>
+      <w:pPr>
+        <w:rPr>
+          <w:lang w:val="en-GB"/>
+        </w:rPr>
+      </w:pPr>
+      <w:r>
+        <w:rPr>
+          <w:lang w:val="en-GB"/>
+        </w:rPr>
+        <w:lastRenderedPageBreak/>
+        <w:t xml:space="preserve">Calling </w:t>
+      </w:r>
+      <w:proofErr w:type="spellStart"/>
+      <w:r>
+        <w:rPr>
+          <w:lang w:val="en-GB"/>
+        </w:rPr>
+        <w:t>pytest</w:t>
+      </w:r>
+      <w:proofErr w:type="spellEnd"/>
+      <w:r>
+        <w:rPr>
+          <w:lang w:val="en-GB"/>
+        </w:rPr>
+        <w:t xml:space="preserve"> through python –m </w:t>
+      </w:r>
+      <w:proofErr w:type="spellStart"/>
+      <w:r>
+        <w:rPr>
+          <w:lang w:val="en-GB"/>
+        </w:rPr>
+        <w:t>pytest</w:t>
+      </w:r>
+      <w:proofErr w:type="spellEnd"/>
+      <w:r>
+        <w:rPr>
+          <w:lang w:val="en-GB"/>
+        </w:rPr>
+        <w:t xml:space="preserve"> for command line invocation examples</w:t>
+      </w:r>
+      <w:bookmarkStart w:id="0" w:name="_GoBack"/>
+      <w:bookmarkEnd w:id="0"/>
+      <w:r>
+        <w:rPr>
+          <w:noProof/>
+          <w:lang w:val="en-GB" w:eastAsia="en-GB"/>
+        </w:rPr>
+        <w:drawing>
+          <wp:inline distT="0" distB="0" distL="0" distR="0" wp14:anchorId="1B2CB937" wp14:editId="1145F24C">
+            <wp:extent cx="5756910" cy="6071502"/>
+            <wp:effectExtent l="0" t="0" r="0" b="5715"/>
+            <wp:docPr id="7" name="Picture 7"/>
+            <wp:cNvGraphicFramePr>
+              <a:graphicFrameLocks xmlns:a="http://schemas.openxmlformats.org/drawingml/2006/main" noChangeAspect="1"/>
+            </wp:cNvGraphicFramePr>
+            <a:graphic xmlns:a="http://schemas.openxmlformats.org/drawingml/2006/main">
+              <a:graphicData uri="http://schemas.openxmlformats.org/drawingml/2006/picture">
+                <pic:pic xmlns:pic="http://schemas.openxmlformats.org/drawingml/2006/picture">
+                  <pic:nvPicPr>
+                    <pic:cNvPr id="0" name=""/>
+                    <pic:cNvPicPr/>
+                  </pic:nvPicPr>
+                  <pic:blipFill>
+                    <a:blip r:embed="rId11"/>
+                    <a:stretch>
+                      <a:fillRect/>
+                    </a:stretch>
+                  </pic:blipFill>
+                  <pic:spPr>
+                    <a:xfrm>
+                      <a:off x="0" y="0"/>
+                      <a:ext cx="5756910" cy="6071502"/>
+                    </a:xfrm>
+                    <a:prstGeom prst="rect">
+                      <a:avLst/>
+                    </a:prstGeom>
+                  </pic:spPr>
+                </pic:pic>
+              </a:graphicData>
+            </a:graphic>
+          </wp:inline>
+        </w:drawing>
+      </w:r>
+    </w:p>
     <w:sectPr>
       <w:pgSz w:w="11900" w:h="16840"/>
       <w:pgMar w:top="1417" w:right="1417" w:bottom="1417" w:left="1417" w:header="708" w:footer="708" w:gutter="0"/>
@@ -362,7 +565,7 @@
     </w:rPrDefault>
     <w:pPrDefault/>
   </w:docDefaults>
-  <w:latentStyles w:defLockedState="0" w:defUIPriority="99" w:defSemiHidden="1" w:defUnhideWhenUsed="1" w:defQFormat="0" w:count="276">
+  <w:latentStyles w:defLockedState="0" w:defUIPriority="99" w:defSemiHidden="1" w:defUnhideWhenUsed="1" w:defQFormat="0" w:count="267">
     <w:lsdException w:name="Normal" w:semiHidden="0" w:uiPriority="0" w:unhideWhenUsed="0" w:qFormat="1"/>
     <w:lsdException w:name="heading 1" w:semiHidden="0" w:uiPriority="9" w:unhideWhenUsed="0" w:qFormat="1"/>
     <w:lsdException w:name="heading 2" w:uiPriority="9" w:qFormat="1"/>
@@ -501,17 +704,17 @@
     <w:lsdException w:name="Bibliography" w:uiPriority="37"/>
     <w:lsdException w:name="TOC Heading" w:uiPriority="39" w:qFormat="1"/>
   </w:latentStyles>
-  <w:style w:type="paragraph" w:default="1" w:styleId="Normaal">
+  <w:style w:type="paragraph" w:default="1" w:styleId="Normal">
     <w:name w:val="Normal"/>
     <w:qFormat/>
   </w:style>
-  <w:style w:type="character" w:default="1" w:styleId="Standaardalinea-lettertype">
+  <w:style w:type="character" w:default="1" w:styleId="DefaultParagraphFont">
     <w:name w:val="Default Paragraph Font"/>
     <w:uiPriority w:val="1"/>
     <w:semiHidden/>
     <w:unhideWhenUsed/>
   </w:style>
-  <w:style w:type="table" w:default="1" w:styleId="Standaardtabel">
+  <w:style w:type="table" w:default="1" w:styleId="TableNormal">
     <w:name w:val="Normal Table"/>
     <w:uiPriority w:val="99"/>
     <w:semiHidden/>
@@ -526,16 +729,16 @@
       </w:tblCellMar>
     </w:tblPr>
   </w:style>
-  <w:style w:type="numbering" w:default="1" w:styleId="Geenlijst">
+  <w:style w:type="numbering" w:default="1" w:styleId="NoList">
     <w:name w:val="No List"/>
     <w:uiPriority w:val="99"/>
     <w:semiHidden/>
     <w:unhideWhenUsed/>
   </w:style>
-  <w:style w:type="paragraph" w:styleId="Ballontekst">
+  <w:style w:type="paragraph" w:styleId="BalloonText">
     <w:name w:val="Balloon Text"/>
-    <w:basedOn w:val="Normaal"/>
-    <w:link w:val="BallontekstTeken"/>
+    <w:basedOn w:val="Normal"/>
+    <w:link w:val="BalloonTextChar"/>
     <w:uiPriority w:val="99"/>
     <w:semiHidden/>
     <w:unhideWhenUsed/>
@@ -546,10 +749,10 @@
       <w:szCs w:val="18"/>
     </w:rPr>
   </w:style>
-  <w:style w:type="character" w:customStyle="1" w:styleId="BallontekstTeken">
-    <w:name w:val="Ballontekst Teken"/>
-    <w:basedOn w:val="Standaardalinea-lettertype"/>
-    <w:link w:val="Ballontekst"/>
+  <w:style w:type="character" w:customStyle="1" w:styleId="BalloonTextChar">
+    <w:name w:val="Balloon Text Char"/>
+    <w:basedOn w:val="DefaultParagraphFont"/>
+    <w:link w:val="BalloonText"/>
     <w:uiPriority w:val="99"/>
     <w:semiHidden/>
     <w:rsid w:val="001F6AB5"/>
@@ -563,7 +766,7 @@
 </file>
 
 <file path=word/stylesWithEffects.xml><?xml version="1.0" encoding="utf-8"?>
-<w:styles xmlns:wpc="http://schemas.microsoft.com/office/word/2010/wordprocessingCanvas" xmlns:mo="http://schemas.microsoft.com/office/mac/office/2008/main" xmlns:mc="http://schemas.openxmlformats.org/markup-compatibility/2006" xmlns:mv="urn:schemas-microsoft-com:mac:vml" xmlns:o="urn:schemas-microsoft-com:office:office" xmlns:r="http://schemas.openxmlformats.org/officeDocument/2006/relationships" xmlns:m="http://schemas.openxmlformats.org/officeDocument/2006/math" xmlns:v="urn:schemas-microsoft-com:vml" xmlns:wp14="http://schemas.microsoft.com/office/word/2010/wordprocessingDrawing" xmlns:wp="http://schemas.openxmlformats.org/drawingml/2006/wordprocessingDrawing" xmlns:w10="urn:schemas-microsoft-com:office:word" xmlns:w="http://schemas.openxmlformats.org/wordprocessingml/2006/main" xmlns:w14="http://schemas.microsoft.com/office/word/2010/wordml" xmlns:wpg="http://schemas.microsoft.com/office/word/2010/wordprocessingGroup" xmlns:wpi="http://schemas.microsoft.com/office/word/2010/wordprocessingInk" xmlns:wne="http://schemas.microsoft.com/office/word/2006/wordml" xmlns:wps="http://schemas.microsoft.com/office/word/2010/wordprocessingShape" mc:Ignorable="w14 wp14">
+<w:styles xmlns:wpc="http://schemas.microsoft.com/office/word/2010/wordprocessingCanvas" xmlns:mc="http://schemas.openxmlformats.org/markup-compatibility/2006" xmlns:o="urn:schemas-microsoft-com:office:office" xmlns:r="http://schemas.openxmlformats.org/officeDocument/2006/relationships" xmlns:m="http://schemas.openxmlformats.org/officeDocument/2006/math" xmlns:v="urn:schemas-microsoft-com:vml" xmlns:wp14="http://schemas.microsoft.com/office/word/2010/wordprocessingDrawing" xmlns:wp="http://schemas.openxmlformats.org/drawingml/2006/wordprocessingDrawing" xmlns:w10="urn:schemas-microsoft-com:office:word" xmlns:w="http://schemas.openxmlformats.org/wordprocessingml/2006/main" xmlns:w14="http://schemas.microsoft.com/office/word/2010/wordml" xmlns:wpg="http://schemas.microsoft.com/office/word/2010/wordprocessingGroup" xmlns:wpi="http://schemas.microsoft.com/office/word/2010/wordprocessingInk" xmlns:wne="http://schemas.microsoft.com/office/word/2006/wordml" xmlns:wps="http://schemas.microsoft.com/office/word/2010/wordprocessingShape" mc:Ignorable="w14 wp14">
   <w:docDefaults>
     <w:rPrDefault>
       <w:rPr>
@@ -575,7 +778,7 @@
     </w:rPrDefault>
     <w:pPrDefault/>
   </w:docDefaults>
-  <w:latentStyles w:defLockedState="0" w:defUIPriority="99" w:defSemiHidden="1" w:defUnhideWhenUsed="1" w:defQFormat="0" w:count="276">
+  <w:latentStyles w:defLockedState="0" w:defUIPriority="99" w:defSemiHidden="1" w:defUnhideWhenUsed="1" w:defQFormat="0" w:count="267">
     <w:lsdException w:name="Normal" w:semiHidden="0" w:uiPriority="0" w:unhideWhenUsed="0" w:qFormat="1"/>
     <w:lsdException w:name="heading 1" w:semiHidden="0" w:uiPriority="9" w:unhideWhenUsed="0" w:qFormat="1"/>
     <w:lsdException w:name="heading 2" w:uiPriority="9" w:qFormat="1"/>
@@ -714,17 +917,17 @@
     <w:lsdException w:name="Bibliography" w:uiPriority="37"/>
     <w:lsdException w:name="TOC Heading" w:uiPriority="39" w:qFormat="1"/>
   </w:latentStyles>
-  <w:style w:type="paragraph" w:default="1" w:styleId="Normaal">
+  <w:style w:type="paragraph" w:default="1" w:styleId="Normal">
     <w:name w:val="Normal"/>
     <w:qFormat/>
   </w:style>
-  <w:style w:type="character" w:default="1" w:styleId="Standaardalinea-lettertype">
+  <w:style w:type="character" w:default="1" w:styleId="DefaultParagraphFont">
     <w:name w:val="Default Paragraph Font"/>
     <w:uiPriority w:val="1"/>
     <w:semiHidden/>
     <w:unhideWhenUsed/>
   </w:style>
-  <w:style w:type="table" w:default="1" w:styleId="Standaardtabel">
+  <w:style w:type="table" w:default="1" w:styleId="TableNormal">
     <w:name w:val="Normal Table"/>
     <w:uiPriority w:val="99"/>
     <w:semiHidden/>
@@ -739,16 +942,16 @@
       </w:tblCellMar>
     </w:tblPr>
   </w:style>
-  <w:style w:type="numbering" w:default="1" w:styleId="Geenlijst">
+  <w:style w:type="numbering" w:default="1" w:styleId="NoList">
     <w:name w:val="No List"/>
     <w:uiPriority w:val="99"/>
     <w:semiHidden/>
     <w:unhideWhenUsed/>
   </w:style>
-  <w:style w:type="paragraph" w:styleId="Ballontekst">
+  <w:style w:type="paragraph" w:styleId="BalloonText">
     <w:name w:val="Balloon Text"/>
-    <w:basedOn w:val="Normaal"/>
-    <w:link w:val="BallontekstTeken"/>
+    <w:basedOn w:val="Normal"/>
+    <w:link w:val="BalloonTextChar"/>
     <w:uiPriority w:val="99"/>
     <w:semiHidden/>
     <w:unhideWhenUsed/>
@@ -759,10 +962,10 @@
       <w:szCs w:val="18"/>
     </w:rPr>
   </w:style>
-  <w:style w:type="character" w:customStyle="1" w:styleId="BallontekstTeken">
-    <w:name w:val="Ballontekst Teken"/>
-    <w:basedOn w:val="Standaardalinea-lettertype"/>
-    <w:link w:val="Ballontekst"/>
+  <w:style w:type="character" w:customStyle="1" w:styleId="BalloonTextChar">
+    <w:name w:val="Balloon Text Char"/>
+    <w:basedOn w:val="DefaultParagraphFont"/>
+    <w:link w:val="BalloonText"/>
     <w:uiPriority w:val="99"/>
     <w:semiHidden/>
     <w:rsid w:val="001F6AB5"/>

</xml_diff>